<commit_message>
update PageRank in lab1
</commit_message>
<xml_diff>
--- a/lab1/lab1.docx
+++ b/lab1/lab1.docx
@@ -1,6 +1,6 @@
 
 <file path=word/document.xml><?xml version="1.0" encoding="utf-8"?>
-<w:document xmlns:wpc="http://schemas.microsoft.com/office/word/2010/wordprocessingCanvas" xmlns:cx="http://schemas.microsoft.com/office/drawing/2014/chartex" xmlns:cx1="http://schemas.microsoft.com/office/drawing/2015/9/8/chartex" xmlns:cx2="http://schemas.microsoft.com/office/drawing/2015/10/21/chartex" xmlns:cx3="http://schemas.microsoft.com/office/drawing/2016/5/9/chartex" xmlns:cx4="http://schemas.microsoft.com/office/drawing/2016/5/10/chartex" xmlns:cx5="http://schemas.microsoft.com/office/drawing/2016/5/11/chartex" xmlns:cx6="http://schemas.microsoft.com/office/drawing/2016/5/12/chartex" xmlns:cx7="http://schemas.microsoft.com/office/drawing/2016/5/13/chartex" xmlns:cx8="http://schemas.microsoft.com/office/drawing/2016/5/14/chartex" xmlns:mc="http://schemas.openxmlformats.org/markup-compatibility/2006" xmlns:aink="http://schemas.microsoft.com/office/drawing/2016/ink" xmlns:am3d="http://schemas.microsoft.com/office/drawing/2017/model3d" xmlns:o="urn:schemas-microsoft-com:office:office" xmlns:oel="http://schemas.microsoft.com/office/2019/extlst" xmlns:r="http://schemas.openxmlformats.org/officeDocument/2006/relationships" xmlns:m="http://schemas.openxmlformats.org/officeDocument/2006/math" xmlns:v="urn:schemas-microsoft-com:vml" xmlns:wp14="http://schemas.microsoft.com/office/word/2010/wordprocessingDrawing" xmlns:wp="http://schemas.openxmlformats.org/drawingml/2006/wordprocessingDrawing" xmlns:w10="urn:schemas-microsoft-com:office:word" xmlns:w="http://schemas.openxmlformats.org/wordprocessingml/2006/main" xmlns:w14="http://schemas.microsoft.com/office/word/2010/wordml" xmlns:w15="http://schemas.microsoft.com/office/word/2012/wordml" xmlns:w16cex="http://schemas.microsoft.com/office/word/2018/wordml/cex" xmlns:w16cid="http://schemas.microsoft.com/office/word/2016/wordml/cid" xmlns:w16="http://schemas.microsoft.com/office/word/2018/wordml" xmlns:w16sdtdh="http://schemas.microsoft.com/office/word/2020/wordml/sdtdatahash" xmlns:w16se="http://schemas.microsoft.com/office/word/2015/wordml/symex" xmlns:wpg="http://schemas.microsoft.com/office/word/2010/wordprocessingGroup" xmlns:wpi="http://schemas.microsoft.com/office/word/2010/wordprocessingInk" xmlns:wne="http://schemas.microsoft.com/office/word/2006/wordml" xmlns:wps="http://schemas.microsoft.com/office/word/2010/wordprocessingShape" mc:Ignorable="w14 w15 w16se w16cid w16 w16cex w16sdtdh wp14">
+<w:document xmlns:wpc="http://schemas.microsoft.com/office/word/2010/wordprocessingCanvas" xmlns:cx="http://schemas.microsoft.com/office/drawing/2014/chartex" xmlns:cx1="http://schemas.microsoft.com/office/drawing/2015/9/8/chartex" xmlns:cx2="http://schemas.microsoft.com/office/drawing/2015/10/21/chartex" xmlns:cx3="http://schemas.microsoft.com/office/drawing/2016/5/9/chartex" xmlns:cx4="http://schemas.microsoft.com/office/drawing/2016/5/10/chartex" xmlns:cx5="http://schemas.microsoft.com/office/drawing/2016/5/11/chartex" xmlns:cx6="http://schemas.microsoft.com/office/drawing/2016/5/12/chartex" xmlns:cx7="http://schemas.microsoft.com/office/drawing/2016/5/13/chartex" xmlns:cx8="http://schemas.microsoft.com/office/drawing/2016/5/14/chartex" xmlns:mc="http://schemas.openxmlformats.org/markup-compatibility/2006" xmlns:aink="http://schemas.microsoft.com/office/drawing/2016/ink" xmlns:am3d="http://schemas.microsoft.com/office/drawing/2017/model3d" xmlns:o="urn:schemas-microsoft-com:office:office" xmlns:oel="http://schemas.microsoft.com/office/2019/extlst" xmlns:r="http://schemas.openxmlformats.org/officeDocument/2006/relationships" xmlns:m="http://schemas.openxmlformats.org/officeDocument/2006/math" xmlns:v="urn:schemas-microsoft-com:vml" xmlns:wp14="http://schemas.microsoft.com/office/word/2010/wordprocessingDrawing" xmlns:wp="http://schemas.openxmlformats.org/drawingml/2006/wordprocessingDrawing" xmlns:w10="urn:schemas-microsoft-com:office:word" xmlns:w="http://schemas.openxmlformats.org/wordprocessingml/2006/main" xmlns:w14="http://schemas.microsoft.com/office/word/2010/wordml" xmlns:w15="http://schemas.microsoft.com/office/word/2012/wordml" xmlns:w16cex="http://schemas.microsoft.com/office/word/2018/wordml/cex" xmlns:w16cid="http://schemas.microsoft.com/office/word/2016/wordml/cid" xmlns:w16="http://schemas.microsoft.com/office/word/2018/wordml" xmlns:w16du="http://schemas.microsoft.com/office/word/2023/wordml/word16du" xmlns:w16sdtdh="http://schemas.microsoft.com/office/word/2020/wordml/sdtdatahash" xmlns:w16se="http://schemas.microsoft.com/office/word/2015/wordml/symex" xmlns:wpg="http://schemas.microsoft.com/office/word/2010/wordprocessingGroup" xmlns:wpi="http://schemas.microsoft.com/office/word/2010/wordprocessingInk" xmlns:wne="http://schemas.microsoft.com/office/word/2006/wordml" xmlns:wps="http://schemas.microsoft.com/office/word/2010/wordprocessingShape" mc:Ignorable="w14 w15 w16se w16cid w16 w16cex w16sdtdh w16du wp14">
   <w:body>
     <w:p>
       <w:pPr>
@@ -14,21 +14,7 @@
         <w:rPr>
           <w:rFonts w:ascii="宋体" w:eastAsia="宋体" w:hAnsi="宋体" w:hint="eastAsia"/>
         </w:rPr>
-        <w:t>实验</w:t>
-      </w:r>
-      <w:proofErr w:type="gramStart"/>
-      <w:r>
-        <w:rPr>
-          <w:rFonts w:ascii="宋体" w:eastAsia="宋体" w:hAnsi="宋体" w:hint="eastAsia"/>
-        </w:rPr>
-        <w:t>一</w:t>
-      </w:r>
-      <w:proofErr w:type="gramEnd"/>
-      <w:r>
-        <w:rPr>
-          <w:rFonts w:ascii="宋体" w:eastAsia="宋体" w:hAnsi="宋体" w:hint="eastAsia"/>
-        </w:rPr>
-        <w:t>：</w:t>
+        <w:t>实验一：</w:t>
       </w:r>
       <w:proofErr w:type="spellStart"/>
       <w:r>
@@ -905,7 +891,7 @@
         </w:rPr>
         <w:lastRenderedPageBreak/>
         <w:drawing>
-          <wp:inline distT="0" distB="0" distL="0" distR="0" wp14:anchorId="42AD35C7" wp14:editId="2E21D03F">
+          <wp:inline distT="0" distB="0" distL="0" distR="0" wp14:anchorId="42AD35C7" wp14:editId="78FA9502">
             <wp:extent cx="5273065" cy="2368550"/>
             <wp:effectExtent l="0" t="0" r="3810" b="0"/>
             <wp:docPr id="2129678673" name="图片 1" descr="watermark,type_d3F5LXplbmhlaQ,shadow_50,text_Q1NETiBA5YWU5YWU5aS05YS_,size_20,color_FFFFFF,t_70,g_se,x_16"/>
@@ -1530,27 +1516,7 @@
           <w:sz w:val="24"/>
           <w:szCs w:val="24"/>
         </w:rPr>
-        <w:t>首先使用touch 1.txt</w:t>
-      </w:r>
-      <w:proofErr w:type="gramStart"/>
-      <w:r>
-        <w:rPr>
-          <w:rFonts w:ascii="宋体" w:eastAsia="宋体" w:hAnsi="宋体" w:cs="Times New Roman" w:hint="eastAsia"/>
-          <w:kern w:val="0"/>
-          <w:sz w:val="24"/>
-          <w:szCs w:val="24"/>
-        </w:rPr>
-        <w:t>来作</w:t>
-      </w:r>
-      <w:proofErr w:type="gramEnd"/>
-      <w:r>
-        <w:rPr>
-          <w:rFonts w:ascii="宋体" w:eastAsia="宋体" w:hAnsi="宋体" w:cs="Times New Roman" w:hint="eastAsia"/>
-          <w:kern w:val="0"/>
-          <w:sz w:val="24"/>
-          <w:szCs w:val="24"/>
-        </w:rPr>
-        <w:t>为上传的：（使用cat、vim）</w:t>
+        <w:t>首先使用touch 1.txt来作为上传的：（使用cat、vim）</w:t>
       </w:r>
     </w:p>
     <w:p>
@@ -1986,25 +1952,7 @@
           <w:sz w:val="24"/>
           <w:szCs w:val="28"/>
         </w:rPr>
-        <w:t xml:space="preserve"> -get /1.</w:t>
-      </w:r>
-      <w:proofErr w:type="gramStart"/>
-      <w:r>
-        <w:rPr>
-          <w:rFonts w:ascii="宋体" w:eastAsia="宋体" w:hAnsi="宋体" w:hint="eastAsia"/>
-          <w:sz w:val="24"/>
-          <w:szCs w:val="28"/>
-        </w:rPr>
-        <w:t>txt .</w:t>
-      </w:r>
-      <w:proofErr w:type="gramEnd"/>
-      <w:r>
-        <w:rPr>
-          <w:rFonts w:ascii="宋体" w:eastAsia="宋体" w:hAnsi="宋体" w:hint="eastAsia"/>
-          <w:sz w:val="24"/>
-          <w:szCs w:val="28"/>
-        </w:rPr>
-        <w:t xml:space="preserve">  命令来下载</w:t>
+        <w:t xml:space="preserve"> -get /1.txt .  命令来下载</w:t>
       </w:r>
       <w:proofErr w:type="spellStart"/>
       <w:r>
@@ -2670,63 +2618,6 @@
         <w:jc w:val="left"/>
         <w:rPr>
           <w:rFonts w:ascii="宋体" w:eastAsia="宋体" w:hAnsi="宋体"/>
-          <w:b/>
-          <w:bCs/>
-          <w:sz w:val="24"/>
-          <w:szCs w:val="28"/>
-        </w:rPr>
-      </w:pPr>
-    </w:p>
-    <w:p>
-      <w:pPr>
-        <w:spacing w:line="25" w:lineRule="atLeast"/>
-        <w:jc w:val="left"/>
-        <w:rPr>
-          <w:rFonts w:ascii="宋体" w:eastAsia="宋体" w:hAnsi="宋体"/>
-          <w:b/>
-          <w:bCs/>
-          <w:sz w:val="24"/>
-          <w:szCs w:val="28"/>
-        </w:rPr>
-      </w:pPr>
-      <w:r>
-        <w:rPr>
-          <w:rFonts w:ascii="宋体" w:eastAsia="宋体" w:hAnsi="宋体" w:hint="eastAsia"/>
-          <w:b/>
-          <w:bCs/>
-          <w:sz w:val="24"/>
-          <w:szCs w:val="28"/>
-        </w:rPr>
-        <w:t>6. 提供一个</w:t>
-      </w:r>
-      <w:r>
-        <w:rPr>
-          <w:rFonts w:ascii="宋体" w:eastAsia="宋体" w:hAnsi="宋体"/>
-          <w:b/>
-          <w:bCs/>
-          <w:sz w:val="24"/>
-          <w:szCs w:val="28"/>
-        </w:rPr>
-        <w:t>HDFS内的文件的路径，对该文件进行创建和删除操作。如果文件所在目录不存在，则自动创建目录</w:t>
-      </w:r>
-    </w:p>
-    <w:p>
-      <w:pPr>
-        <w:spacing w:line="25" w:lineRule="atLeast"/>
-        <w:jc w:val="left"/>
-        <w:rPr>
-          <w:rFonts w:ascii="宋体" w:eastAsia="宋体" w:hAnsi="宋体"/>
-          <w:sz w:val="24"/>
-          <w:szCs w:val="28"/>
-        </w:rPr>
-      </w:pPr>
-    </w:p>
-    <w:p>
-      <w:pPr>
-        <w:spacing w:line="25" w:lineRule="atLeast"/>
-        <w:jc w:val="left"/>
-        <w:rPr>
-          <w:rFonts w:ascii="宋体" w:eastAsia="宋体" w:hAnsi="宋体"/>
           <w:sz w:val="24"/>
           <w:szCs w:val="28"/>
         </w:rPr>
@@ -2992,7 +2883,6 @@
           <w:sz w:val="24"/>
           <w:szCs w:val="28"/>
         </w:rPr>
-        <w:lastRenderedPageBreak/>
         <w:t>8. 向</w:t>
       </w:r>
       <w:r>
@@ -3040,6 +2930,7 @@
           <w:rFonts w:ascii="宋体" w:eastAsia="宋体" w:hAnsi="宋体"/>
           <w:noProof/>
         </w:rPr>
+        <w:lastRenderedPageBreak/>
         <w:drawing>
           <wp:inline distT="0" distB="0" distL="0" distR="0" wp14:anchorId="2162EC8F" wp14:editId="6B19F314">
             <wp:extent cx="3665538" cy="1112616"/>
@@ -3671,7 +3562,6 @@
           <w:rFonts w:ascii="宋体" w:eastAsia="宋体" w:hAnsi="宋体"/>
           <w:noProof/>
         </w:rPr>
-        <w:lastRenderedPageBreak/>
         <w:drawing>
           <wp:inline distT="0" distB="0" distL="0" distR="0" wp14:anchorId="77B42952" wp14:editId="55A21FB4">
             <wp:extent cx="2926334" cy="1028789"/>
@@ -3920,32 +3810,14 @@
           <w:rFonts w:ascii="宋体" w:eastAsia="宋体" w:hAnsi="宋体" w:hint="eastAsia"/>
         </w:rPr>
         <w:lastRenderedPageBreak/>
-        <w:t>实验</w:t>
-      </w:r>
-      <w:r>
-        <w:rPr>
-          <w:rFonts w:ascii="宋体" w:eastAsia="宋体" w:hAnsi="宋体" w:hint="eastAsia"/>
-        </w:rPr>
-        <w:t>四</w:t>
-      </w:r>
-      <w:r>
-        <w:rPr>
-          <w:rFonts w:ascii="宋体" w:eastAsia="宋体" w:hAnsi="宋体" w:hint="eastAsia"/>
-        </w:rPr>
-        <w:t>：</w:t>
-      </w:r>
-      <w:r>
-        <w:rPr>
-          <w:rFonts w:ascii="宋体" w:eastAsia="宋体" w:hAnsi="宋体" w:hint="eastAsia"/>
-        </w:rPr>
-        <w:t>PageRank实验</w:t>
-      </w:r>
-    </w:p>
-    <w:p>
-      <w:pPr>
-        <w:spacing w:line="25" w:lineRule="atLeast"/>
-        <w:rPr>
-          <w:rFonts w:ascii="宋体" w:eastAsia="宋体" w:hAnsi="宋体" w:hint="eastAsia"/>
+        <w:t>实验四：PageRank实验</w:t>
+      </w:r>
+    </w:p>
+    <w:p>
+      <w:pPr>
+        <w:spacing w:line="25" w:lineRule="atLeast"/>
+        <w:rPr>
+          <w:rFonts w:ascii="宋体" w:eastAsia="宋体" w:hAnsi="宋体"/>
           <w:sz w:val="24"/>
           <w:szCs w:val="24"/>
         </w:rPr>
@@ -3972,7 +3844,7 @@
 </file>
 
 <file path=word/endnotes.xml><?xml version="1.0" encoding="utf-8"?>
-<w:endnotes xmlns:wpc="http://schemas.microsoft.com/office/word/2010/wordprocessingCanvas" xmlns:cx="http://schemas.microsoft.com/office/drawing/2014/chartex" xmlns:cx1="http://schemas.microsoft.com/office/drawing/2015/9/8/chartex" xmlns:cx2="http://schemas.microsoft.com/office/drawing/2015/10/21/chartex" xmlns:cx3="http://schemas.microsoft.com/office/drawing/2016/5/9/chartex" xmlns:cx4="http://schemas.microsoft.com/office/drawing/2016/5/10/chartex" xmlns:cx5="http://schemas.microsoft.com/office/drawing/2016/5/11/chartex" xmlns:cx6="http://schemas.microsoft.com/office/drawing/2016/5/12/chartex" xmlns:cx7="http://schemas.microsoft.com/office/drawing/2016/5/13/chartex" xmlns:cx8="http://schemas.microsoft.com/office/drawing/2016/5/14/chartex" xmlns:mc="http://schemas.openxmlformats.org/markup-compatibility/2006" xmlns:aink="http://schemas.microsoft.com/office/drawing/2016/ink" xmlns:am3d="http://schemas.microsoft.com/office/drawing/2017/model3d" xmlns:o="urn:schemas-microsoft-com:office:office" xmlns:oel="http://schemas.microsoft.com/office/2019/extlst" xmlns:r="http://schemas.openxmlformats.org/officeDocument/2006/relationships" xmlns:m="http://schemas.openxmlformats.org/officeDocument/2006/math" xmlns:v="urn:schemas-microsoft-com:vml" xmlns:wp14="http://schemas.microsoft.com/office/word/2010/wordprocessingDrawing" xmlns:wp="http://schemas.openxmlformats.org/drawingml/2006/wordprocessingDrawing" xmlns:w10="urn:schemas-microsoft-com:office:word" xmlns:w="http://schemas.openxmlformats.org/wordprocessingml/2006/main" xmlns:w14="http://schemas.microsoft.com/office/word/2010/wordml" xmlns:w15="http://schemas.microsoft.com/office/word/2012/wordml" xmlns:w16cex="http://schemas.microsoft.com/office/word/2018/wordml/cex" xmlns:w16cid="http://schemas.microsoft.com/office/word/2016/wordml/cid" xmlns:w16="http://schemas.microsoft.com/office/word/2018/wordml" xmlns:w16sdtdh="http://schemas.microsoft.com/office/word/2020/wordml/sdtdatahash" xmlns:w16se="http://schemas.microsoft.com/office/word/2015/wordml/symex" xmlns:wpg="http://schemas.microsoft.com/office/word/2010/wordprocessingGroup" xmlns:wpi="http://schemas.microsoft.com/office/word/2010/wordprocessingInk" xmlns:wne="http://schemas.microsoft.com/office/word/2006/wordml" xmlns:wps="http://schemas.microsoft.com/office/word/2010/wordprocessingShape" mc:Ignorable="w14 w15 w16se w16cid w16 w16cex w16sdtdh wp14">
+<w:endnotes xmlns:wpc="http://schemas.microsoft.com/office/word/2010/wordprocessingCanvas" xmlns:cx="http://schemas.microsoft.com/office/drawing/2014/chartex" xmlns:cx1="http://schemas.microsoft.com/office/drawing/2015/9/8/chartex" xmlns:cx2="http://schemas.microsoft.com/office/drawing/2015/10/21/chartex" xmlns:cx3="http://schemas.microsoft.com/office/drawing/2016/5/9/chartex" xmlns:cx4="http://schemas.microsoft.com/office/drawing/2016/5/10/chartex" xmlns:cx5="http://schemas.microsoft.com/office/drawing/2016/5/11/chartex" xmlns:cx6="http://schemas.microsoft.com/office/drawing/2016/5/12/chartex" xmlns:cx7="http://schemas.microsoft.com/office/drawing/2016/5/13/chartex" xmlns:cx8="http://schemas.microsoft.com/office/drawing/2016/5/14/chartex" xmlns:mc="http://schemas.openxmlformats.org/markup-compatibility/2006" xmlns:aink="http://schemas.microsoft.com/office/drawing/2016/ink" xmlns:am3d="http://schemas.microsoft.com/office/drawing/2017/model3d" xmlns:o="urn:schemas-microsoft-com:office:office" xmlns:oel="http://schemas.microsoft.com/office/2019/extlst" xmlns:r="http://schemas.openxmlformats.org/officeDocument/2006/relationships" xmlns:m="http://schemas.openxmlformats.org/officeDocument/2006/math" xmlns:v="urn:schemas-microsoft-com:vml" xmlns:wp14="http://schemas.microsoft.com/office/word/2010/wordprocessingDrawing" xmlns:wp="http://schemas.openxmlformats.org/drawingml/2006/wordprocessingDrawing" xmlns:w10="urn:schemas-microsoft-com:office:word" xmlns:w="http://schemas.openxmlformats.org/wordprocessingml/2006/main" xmlns:w14="http://schemas.microsoft.com/office/word/2010/wordml" xmlns:w15="http://schemas.microsoft.com/office/word/2012/wordml" xmlns:w16cex="http://schemas.microsoft.com/office/word/2018/wordml/cex" xmlns:w16cid="http://schemas.microsoft.com/office/word/2016/wordml/cid" xmlns:w16="http://schemas.microsoft.com/office/word/2018/wordml" xmlns:w16du="http://schemas.microsoft.com/office/word/2023/wordml/word16du" xmlns:w16sdtdh="http://schemas.microsoft.com/office/word/2020/wordml/sdtdatahash" xmlns:w16se="http://schemas.microsoft.com/office/word/2015/wordml/symex" xmlns:wpg="http://schemas.microsoft.com/office/word/2010/wordprocessingGroup" xmlns:wpi="http://schemas.microsoft.com/office/word/2010/wordprocessingInk" xmlns:wne="http://schemas.microsoft.com/office/word/2006/wordml" xmlns:wps="http://schemas.microsoft.com/office/word/2010/wordprocessingShape" mc:Ignorable="w14 w15 w16se w16cid w16 w16cex w16sdtdh w16du wp14">
   <w:endnote w:type="separator" w:id="-1">
     <w:p>
       <w:r>
@@ -3991,7 +3863,7 @@
 </file>
 
 <file path=word/footnotes.xml><?xml version="1.0" encoding="utf-8"?>
-<w:footnotes xmlns:wpc="http://schemas.microsoft.com/office/word/2010/wordprocessingCanvas" xmlns:cx="http://schemas.microsoft.com/office/drawing/2014/chartex" xmlns:cx1="http://schemas.microsoft.com/office/drawing/2015/9/8/chartex" xmlns:cx2="http://schemas.microsoft.com/office/drawing/2015/10/21/chartex" xmlns:cx3="http://schemas.microsoft.com/office/drawing/2016/5/9/chartex" xmlns:cx4="http://schemas.microsoft.com/office/drawing/2016/5/10/chartex" xmlns:cx5="http://schemas.microsoft.com/office/drawing/2016/5/11/chartex" xmlns:cx6="http://schemas.microsoft.com/office/drawing/2016/5/12/chartex" xmlns:cx7="http://schemas.microsoft.com/office/drawing/2016/5/13/chartex" xmlns:cx8="http://schemas.microsoft.com/office/drawing/2016/5/14/chartex" xmlns:mc="http://schemas.openxmlformats.org/markup-compatibility/2006" xmlns:aink="http://schemas.microsoft.com/office/drawing/2016/ink" xmlns:am3d="http://schemas.microsoft.com/office/drawing/2017/model3d" xmlns:o="urn:schemas-microsoft-com:office:office" xmlns:oel="http://schemas.microsoft.com/office/2019/extlst" xmlns:r="http://schemas.openxmlformats.org/officeDocument/2006/relationships" xmlns:m="http://schemas.openxmlformats.org/officeDocument/2006/math" xmlns:v="urn:schemas-microsoft-com:vml" xmlns:wp14="http://schemas.microsoft.com/office/word/2010/wordprocessingDrawing" xmlns:wp="http://schemas.openxmlformats.org/drawingml/2006/wordprocessingDrawing" xmlns:w10="urn:schemas-microsoft-com:office:word" xmlns:w="http://schemas.openxmlformats.org/wordprocessingml/2006/main" xmlns:w14="http://schemas.microsoft.com/office/word/2010/wordml" xmlns:w15="http://schemas.microsoft.com/office/word/2012/wordml" xmlns:w16cex="http://schemas.microsoft.com/office/word/2018/wordml/cex" xmlns:w16cid="http://schemas.microsoft.com/office/word/2016/wordml/cid" xmlns:w16="http://schemas.microsoft.com/office/word/2018/wordml" xmlns:w16sdtdh="http://schemas.microsoft.com/office/word/2020/wordml/sdtdatahash" xmlns:w16se="http://schemas.microsoft.com/office/word/2015/wordml/symex" xmlns:wpg="http://schemas.microsoft.com/office/word/2010/wordprocessingGroup" xmlns:wpi="http://schemas.microsoft.com/office/word/2010/wordprocessingInk" xmlns:wne="http://schemas.microsoft.com/office/word/2006/wordml" xmlns:wps="http://schemas.microsoft.com/office/word/2010/wordprocessingShape" mc:Ignorable="w14 w15 w16se w16cid w16 w16cex w16sdtdh wp14">
+<w:footnotes xmlns:wpc="http://schemas.microsoft.com/office/word/2010/wordprocessingCanvas" xmlns:cx="http://schemas.microsoft.com/office/drawing/2014/chartex" xmlns:cx1="http://schemas.microsoft.com/office/drawing/2015/9/8/chartex" xmlns:cx2="http://schemas.microsoft.com/office/drawing/2015/10/21/chartex" xmlns:cx3="http://schemas.microsoft.com/office/drawing/2016/5/9/chartex" xmlns:cx4="http://schemas.microsoft.com/office/drawing/2016/5/10/chartex" xmlns:cx5="http://schemas.microsoft.com/office/drawing/2016/5/11/chartex" xmlns:cx6="http://schemas.microsoft.com/office/drawing/2016/5/12/chartex" xmlns:cx7="http://schemas.microsoft.com/office/drawing/2016/5/13/chartex" xmlns:cx8="http://schemas.microsoft.com/office/drawing/2016/5/14/chartex" xmlns:mc="http://schemas.openxmlformats.org/markup-compatibility/2006" xmlns:aink="http://schemas.microsoft.com/office/drawing/2016/ink" xmlns:am3d="http://schemas.microsoft.com/office/drawing/2017/model3d" xmlns:o="urn:schemas-microsoft-com:office:office" xmlns:oel="http://schemas.microsoft.com/office/2019/extlst" xmlns:r="http://schemas.openxmlformats.org/officeDocument/2006/relationships" xmlns:m="http://schemas.openxmlformats.org/officeDocument/2006/math" xmlns:v="urn:schemas-microsoft-com:vml" xmlns:wp14="http://schemas.microsoft.com/office/word/2010/wordprocessingDrawing" xmlns:wp="http://schemas.openxmlformats.org/drawingml/2006/wordprocessingDrawing" xmlns:w10="urn:schemas-microsoft-com:office:word" xmlns:w="http://schemas.openxmlformats.org/wordprocessingml/2006/main" xmlns:w14="http://schemas.microsoft.com/office/word/2010/wordml" xmlns:w15="http://schemas.microsoft.com/office/word/2012/wordml" xmlns:w16cex="http://schemas.microsoft.com/office/word/2018/wordml/cex" xmlns:w16cid="http://schemas.microsoft.com/office/word/2016/wordml/cid" xmlns:w16="http://schemas.microsoft.com/office/word/2018/wordml" xmlns:w16du="http://schemas.microsoft.com/office/word/2023/wordml/word16du" xmlns:w16sdtdh="http://schemas.microsoft.com/office/word/2020/wordml/sdtdatahash" xmlns:w16se="http://schemas.microsoft.com/office/word/2015/wordml/symex" xmlns:wpg="http://schemas.microsoft.com/office/word/2010/wordprocessingGroup" xmlns:wpi="http://schemas.microsoft.com/office/word/2010/wordprocessingInk" xmlns:wne="http://schemas.microsoft.com/office/word/2006/wordml" xmlns:wps="http://schemas.microsoft.com/office/word/2010/wordprocessingShape" mc:Ignorable="w14 w15 w16se w16cid w16 w16cex w16sdtdh w16du wp14">
   <w:footnote w:type="separator" w:id="-1">
     <w:p>
       <w:r>
@@ -4010,7 +3882,7 @@
 </file>
 
 <file path=word/numbering.xml><?xml version="1.0" encoding="utf-8"?>
-<w:numbering xmlns:wpc="http://schemas.microsoft.com/office/word/2010/wordprocessingCanvas" xmlns:cx="http://schemas.microsoft.com/office/drawing/2014/chartex" xmlns:cx1="http://schemas.microsoft.com/office/drawing/2015/9/8/chartex" xmlns:cx2="http://schemas.microsoft.com/office/drawing/2015/10/21/chartex" xmlns:cx3="http://schemas.microsoft.com/office/drawing/2016/5/9/chartex" xmlns:cx4="http://schemas.microsoft.com/office/drawing/2016/5/10/chartex" xmlns:cx5="http://schemas.microsoft.com/office/drawing/2016/5/11/chartex" xmlns:cx6="http://schemas.microsoft.com/office/drawing/2016/5/12/chartex" xmlns:cx7="http://schemas.microsoft.com/office/drawing/2016/5/13/chartex" xmlns:cx8="http://schemas.microsoft.com/office/drawing/2016/5/14/chartex" xmlns:mc="http://schemas.openxmlformats.org/markup-compatibility/2006" xmlns:aink="http://schemas.microsoft.com/office/drawing/2016/ink" xmlns:am3d="http://schemas.microsoft.com/office/drawing/2017/model3d" xmlns:o="urn:schemas-microsoft-com:office:office" xmlns:oel="http://schemas.microsoft.com/office/2019/extlst" xmlns:r="http://schemas.openxmlformats.org/officeDocument/2006/relationships" xmlns:m="http://schemas.openxmlformats.org/officeDocument/2006/math" xmlns:v="urn:schemas-microsoft-com:vml" xmlns:wp14="http://schemas.microsoft.com/office/word/2010/wordprocessingDrawing" xmlns:wp="http://schemas.openxmlformats.org/drawingml/2006/wordprocessingDrawing" xmlns:w10="urn:schemas-microsoft-com:office:word" xmlns:w="http://schemas.openxmlformats.org/wordprocessingml/2006/main" xmlns:w14="http://schemas.microsoft.com/office/word/2010/wordml" xmlns:w15="http://schemas.microsoft.com/office/word/2012/wordml" xmlns:w16cex="http://schemas.microsoft.com/office/word/2018/wordml/cex" xmlns:w16cid="http://schemas.microsoft.com/office/word/2016/wordml/cid" xmlns:w16="http://schemas.microsoft.com/office/word/2018/wordml" xmlns:w16sdtdh="http://schemas.microsoft.com/office/word/2020/wordml/sdtdatahash" xmlns:w16se="http://schemas.microsoft.com/office/word/2015/wordml/symex" xmlns:wpg="http://schemas.microsoft.com/office/word/2010/wordprocessingGroup" xmlns:wpi="http://schemas.microsoft.com/office/word/2010/wordprocessingInk" xmlns:wne="http://schemas.microsoft.com/office/word/2006/wordml" xmlns:wps="http://schemas.microsoft.com/office/word/2010/wordprocessingShape" mc:Ignorable="w14 w15 w16se w16cid w16 w16cex w16sdtdh wp14">
+<w:numbering xmlns:wpc="http://schemas.microsoft.com/office/word/2010/wordprocessingCanvas" xmlns:cx="http://schemas.microsoft.com/office/drawing/2014/chartex" xmlns:cx1="http://schemas.microsoft.com/office/drawing/2015/9/8/chartex" xmlns:cx2="http://schemas.microsoft.com/office/drawing/2015/10/21/chartex" xmlns:cx3="http://schemas.microsoft.com/office/drawing/2016/5/9/chartex" xmlns:cx4="http://schemas.microsoft.com/office/drawing/2016/5/10/chartex" xmlns:cx5="http://schemas.microsoft.com/office/drawing/2016/5/11/chartex" xmlns:cx6="http://schemas.microsoft.com/office/drawing/2016/5/12/chartex" xmlns:cx7="http://schemas.microsoft.com/office/drawing/2016/5/13/chartex" xmlns:cx8="http://schemas.microsoft.com/office/drawing/2016/5/14/chartex" xmlns:mc="http://schemas.openxmlformats.org/markup-compatibility/2006" xmlns:aink="http://schemas.microsoft.com/office/drawing/2016/ink" xmlns:am3d="http://schemas.microsoft.com/office/drawing/2017/model3d" xmlns:o="urn:schemas-microsoft-com:office:office" xmlns:oel="http://schemas.microsoft.com/office/2019/extlst" xmlns:r="http://schemas.openxmlformats.org/officeDocument/2006/relationships" xmlns:m="http://schemas.openxmlformats.org/officeDocument/2006/math" xmlns:v="urn:schemas-microsoft-com:vml" xmlns:wp14="http://schemas.microsoft.com/office/word/2010/wordprocessingDrawing" xmlns:wp="http://schemas.openxmlformats.org/drawingml/2006/wordprocessingDrawing" xmlns:w10="urn:schemas-microsoft-com:office:word" xmlns:w="http://schemas.openxmlformats.org/wordprocessingml/2006/main" xmlns:w14="http://schemas.microsoft.com/office/word/2010/wordml" xmlns:w15="http://schemas.microsoft.com/office/word/2012/wordml" xmlns:w16cex="http://schemas.microsoft.com/office/word/2018/wordml/cex" xmlns:w16cid="http://schemas.microsoft.com/office/word/2016/wordml/cid" xmlns:w16="http://schemas.microsoft.com/office/word/2018/wordml" xmlns:w16du="http://schemas.microsoft.com/office/word/2023/wordml/word16du" xmlns:w16sdtdh="http://schemas.microsoft.com/office/word/2020/wordml/sdtdatahash" xmlns:w16se="http://schemas.microsoft.com/office/word/2015/wordml/symex" xmlns:wpg="http://schemas.microsoft.com/office/word/2010/wordprocessingGroup" xmlns:wpi="http://schemas.microsoft.com/office/word/2010/wordprocessingInk" xmlns:wne="http://schemas.microsoft.com/office/word/2006/wordml" xmlns:wps="http://schemas.microsoft.com/office/word/2010/wordprocessingShape" mc:Ignorable="w14 w15 w16se w16cid w16 w16cex w16sdtdh w16du wp14">
   <w:abstractNum w:abstractNumId="0" w15:restartNumberingAfterBreak="0">
     <w:nsid w:val="3A522729"/>
     <w:multiLevelType w:val="hybridMultilevel"/>
@@ -4193,7 +4065,7 @@
 </file>
 
 <file path=word/styles.xml><?xml version="1.0" encoding="utf-8"?>
-<w:styles xmlns:mc="http://schemas.openxmlformats.org/markup-compatibility/2006" xmlns:r="http://schemas.openxmlformats.org/officeDocument/2006/relationships" xmlns:w="http://schemas.openxmlformats.org/wordprocessingml/2006/main" xmlns:w14="http://schemas.microsoft.com/office/word/2010/wordml" xmlns:w15="http://schemas.microsoft.com/office/word/2012/wordml" xmlns:w16cex="http://schemas.microsoft.com/office/word/2018/wordml/cex" xmlns:w16cid="http://schemas.microsoft.com/office/word/2016/wordml/cid" xmlns:w16="http://schemas.microsoft.com/office/word/2018/wordml" xmlns:w16sdtdh="http://schemas.microsoft.com/office/word/2020/wordml/sdtdatahash" xmlns:w16se="http://schemas.microsoft.com/office/word/2015/wordml/symex" mc:Ignorable="w14 w15 w16se w16cid w16 w16cex w16sdtdh">
+<w:styles xmlns:mc="http://schemas.openxmlformats.org/markup-compatibility/2006" xmlns:r="http://schemas.openxmlformats.org/officeDocument/2006/relationships" xmlns:w="http://schemas.openxmlformats.org/wordprocessingml/2006/main" xmlns:w14="http://schemas.microsoft.com/office/word/2010/wordml" xmlns:w15="http://schemas.microsoft.com/office/word/2012/wordml" xmlns:w16cex="http://schemas.microsoft.com/office/word/2018/wordml/cex" xmlns:w16cid="http://schemas.microsoft.com/office/word/2016/wordml/cid" xmlns:w16="http://schemas.microsoft.com/office/word/2018/wordml" xmlns:w16du="http://schemas.microsoft.com/office/word/2023/wordml/word16du" xmlns:w16sdtdh="http://schemas.microsoft.com/office/word/2020/wordml/sdtdatahash" xmlns:w16se="http://schemas.microsoft.com/office/word/2015/wordml/symex" mc:Ignorable="w14 w15 w16se w16cid w16 w16cex w16sdtdh w16du">
   <w:docDefaults>
     <w:rPrDefault>
       <w:rPr>

</xml_diff>